<commit_message>
BBBP: descriptor-based predictor, no torch required
</commit_message>
<xml_diff>
--- a/References arXiv publication 2025 v2.docx
+++ b/References arXiv publication 2025 v2.docx
@@ -281,11 +281,13 @@
     <w:p/>
     <w:p>
       <w:r>
-        <w:t xml:space="preserve">[19] N. </w:t>
-      </w:r>
-      <w:r>
-        <w:t>Yasini-Ardekani</w:t>
-      </w:r>
+        <w:t>[19] N. Yasini-</w:t>
+      </w:r>
+      <w:proofErr w:type="spellStart"/>
+      <w:r>
+        <w:t>Ardekani</w:t>
+      </w:r>
+      <w:proofErr w:type="spellEnd"/>
       <w:r>
         <w:t xml:space="preserve"> "</w:t>
       </w:r>
@@ -338,6 +340,34 @@
       <w:r>
         <w:t xml:space="preserve"> (2025).</w:t>
       </w:r>
+    </w:p>
+    <w:p>
+      <w:r>
+        <w:t>cd C:\Users\nakhi\StereoGNN_Transporter</w:t>
+      </w:r>
+    </w:p>
+    <w:p>
+      <w:r>
+        <w:t xml:space="preserve">  python prepare_kinetic_data.py </w:t>
+      </w:r>
+    </w:p>
+    <w:p>
+      <w:r>
+        <w:t xml:space="preserve">  python run_training_kinetic.py --data-</w:t>
+      </w:r>
+      <w:proofErr w:type="spellStart"/>
+      <w:r>
+        <w:t>dir</w:t>
+      </w:r>
+      <w:proofErr w:type="spellEnd"/>
+      <w:r>
+        <w:t xml:space="preserve"> data/</w:t>
+      </w:r>
+      <w:proofErr w:type="spellStart"/>
+      <w:r>
+        <w:t>kinetic_splits</w:t>
+      </w:r>
+      <w:proofErr w:type="spellEnd"/>
     </w:p>
     <w:sectPr>
       <w:pgSz w:w="11906" w:h="16838"/>

</xml_diff>